<commit_message>
Update Test plan 07-12
</commit_message>
<xml_diff>
--- a/Document/Test paln/[Test plan-07] UC-07- View tuition fee.docx
+++ b/Document/Test paln/[Test plan-07] UC-07- View tuition fee.docx
@@ -129,6 +129,13 @@
           <w:szCs w:val="32"/>
         </w:rPr>
         <w:tab/>
+      </w:r>
+      <w:r>
+        <w:rPr>
+          <w:rFonts w:ascii="TH SarabunPSK" w:hAnsi="TH SarabunPSK" w:cs="TH SarabunPSK"/>
+          <w:sz w:val="32"/>
+          <w:szCs w:val="32"/>
+        </w:rPr>
         <w:t>•</w:t>
       </w:r>
       <w:r>
@@ -136,6 +143,24 @@
           <w:rStyle w:val="Heading2Char"/>
         </w:rPr>
         <w:t>Mock data provide</w:t>
+      </w:r>
+      <w:r>
+        <w:rPr>
+          <w:rStyle w:val="Heading2Char"/>
+        </w:rPr>
+        <w:t>d of students and their enrolled courses</w:t>
+      </w:r>
+      <w:r>
+        <w:rPr>
+          <w:rStyle w:val="Heading2Char"/>
+        </w:rPr>
+        <w:t xml:space="preserve"> with tuition free</w:t>
+      </w:r>
+      <w:r>
+        <w:rPr>
+          <w:rStyle w:val="Heading2Char"/>
+        </w:rPr>
+        <w:t>.</w:t>
       </w:r>
     </w:p>
     <w:tbl>
@@ -145,14 +170,17 @@
         <w:tblLook w:val="04A0" w:firstRow="1" w:lastRow="0" w:firstColumn="1" w:lastColumn="0" w:noHBand="0" w:noVBand="1"/>
       </w:tblPr>
       <w:tblGrid>
-        <w:gridCol w:w="3015"/>
-        <w:gridCol w:w="3249"/>
-        <w:gridCol w:w="2746"/>
+        <w:gridCol w:w="1390"/>
+        <w:gridCol w:w="2580"/>
+        <w:gridCol w:w="1178"/>
+        <w:gridCol w:w="1194"/>
+        <w:gridCol w:w="1685"/>
+        <w:gridCol w:w="983"/>
       </w:tblGrid>
       <w:tr>
         <w:tc>
           <w:tcPr>
-            <w:tcW w:w="3015" w:type="dxa"/>
+            <w:tcW w:w="1390" w:type="dxa"/>
             <w:shd w:val="clear" w:color="auto" w:fill="D0CECE" w:themeFill="background2" w:themeFillShade="E6"/>
           </w:tcPr>
           <w:p>
@@ -170,13 +198,85 @@
                 <w:sz w:val="32"/>
                 <w:szCs w:val="32"/>
               </w:rPr>
+              <w:t>Student ID</w:t>
+            </w:r>
+          </w:p>
+        </w:tc>
+        <w:tc>
+          <w:tcPr>
+            <w:tcW w:w="2580" w:type="dxa"/>
+            <w:shd w:val="clear" w:color="auto" w:fill="D0CECE" w:themeFill="background2" w:themeFillShade="E6"/>
+          </w:tcPr>
+          <w:p>
+            <w:pPr>
+              <w:jc w:val="center"/>
+              <w:rPr>
+                <w:rFonts w:ascii="TH SarabunPSK" w:hAnsi="TH SarabunPSK" w:cs="TH SarabunPSK"/>
+                <w:sz w:val="32"/>
+                <w:szCs w:val="32"/>
+              </w:rPr>
+            </w:pPr>
+            <w:r>
+              <w:rPr>
+                <w:rFonts w:ascii="TH SarabunPSK" w:hAnsi="TH SarabunPSK" w:cs="TH SarabunPSK"/>
+                <w:sz w:val="32"/>
+                <w:szCs w:val="32"/>
+              </w:rPr>
+              <w:t>User-Email</w:t>
+            </w:r>
+          </w:p>
+        </w:tc>
+        <w:tc>
+          <w:tcPr>
+            <w:tcW w:w="1178" w:type="dxa"/>
+            <w:shd w:val="clear" w:color="auto" w:fill="D0CECE" w:themeFill="background2" w:themeFillShade="E6"/>
+          </w:tcPr>
+          <w:p>
+            <w:pPr>
+              <w:jc w:val="center"/>
+              <w:rPr>
+                <w:rFonts w:ascii="TH SarabunPSK" w:hAnsi="TH SarabunPSK" w:cs="TH SarabunPSK"/>
+                <w:sz w:val="32"/>
+                <w:szCs w:val="32"/>
+              </w:rPr>
+            </w:pPr>
+            <w:r>
+              <w:rPr>
+                <w:rFonts w:ascii="TH SarabunPSK" w:hAnsi="TH SarabunPSK" w:cs="TH SarabunPSK"/>
+                <w:sz w:val="32"/>
+                <w:szCs w:val="32"/>
+              </w:rPr>
+              <w:t>Password</w:t>
+            </w:r>
+          </w:p>
+        </w:tc>
+        <w:tc>
+          <w:tcPr>
+            <w:tcW w:w="1194" w:type="dxa"/>
+            <w:shd w:val="clear" w:color="auto" w:fill="D0CECE" w:themeFill="background2" w:themeFillShade="E6"/>
+          </w:tcPr>
+          <w:p>
+            <w:pPr>
+              <w:jc w:val="center"/>
+              <w:rPr>
+                <w:rFonts w:ascii="TH SarabunPSK" w:hAnsi="TH SarabunPSK" w:cs="TH SarabunPSK"/>
+                <w:sz w:val="32"/>
+                <w:szCs w:val="32"/>
+              </w:rPr>
+            </w:pPr>
+            <w:r>
+              <w:rPr>
+                <w:rFonts w:ascii="TH SarabunPSK" w:hAnsi="TH SarabunPSK" w:cs="TH SarabunPSK"/>
+                <w:sz w:val="32"/>
+                <w:szCs w:val="32"/>
+              </w:rPr>
               <w:t>Course ID</w:t>
             </w:r>
           </w:p>
         </w:tc>
         <w:tc>
           <w:tcPr>
-            <w:tcW w:w="3249" w:type="dxa"/>
+            <w:tcW w:w="1685" w:type="dxa"/>
             <w:shd w:val="clear" w:color="auto" w:fill="D0CECE" w:themeFill="background2" w:themeFillShade="E6"/>
           </w:tcPr>
           <w:p>
@@ -200,7 +300,7 @@
         </w:tc>
         <w:tc>
           <w:tcPr>
-            <w:tcW w:w="2746" w:type="dxa"/>
+            <w:tcW w:w="983" w:type="dxa"/>
             <w:shd w:val="clear" w:color="auto" w:fill="D0CECE" w:themeFill="background2" w:themeFillShade="E6"/>
           </w:tcPr>
           <w:p>
@@ -218,7 +318,7 @@
                 <w:sz w:val="32"/>
                 <w:szCs w:val="32"/>
               </w:rPr>
-              <w:t>Credit</w:t>
+              <w:t>Tuition free</w:t>
             </w:r>
           </w:p>
         </w:tc>
@@ -226,7 +326,8 @@
       <w:tr>
         <w:tc>
           <w:tcPr>
-            <w:tcW w:w="3015" w:type="dxa"/>
+            <w:tcW w:w="1390" w:type="dxa"/>
+            <w:vMerge w:val="restart"/>
           </w:tcPr>
           <w:p>
             <w:pPr>
@@ -236,6 +337,188 @@
               <w:jc w:val="center"/>
               <w:rPr>
                 <w:rFonts w:ascii="TH SarabunPSK" w:hAnsi="TH SarabunPSK" w:cs="TH SarabunPSK"/>
+                <w:color w:val="212529"/>
+                <w:sz w:val="32"/>
+                <w:szCs w:val="32"/>
+                <w:shd w:val="clear" w:color="auto" w:fill="FFFFFF"/>
+              </w:rPr>
+            </w:pPr>
+          </w:p>
+          <w:p>
+            <w:pPr>
+              <w:tabs>
+                <w:tab w:val="left" w:pos="1716"/>
+              </w:tabs>
+              <w:jc w:val="center"/>
+              <w:rPr>
+                <w:rFonts w:ascii="TH SarabunPSK" w:hAnsi="TH SarabunPSK" w:cs="TH SarabunPSK"/>
+                <w:color w:val="212529"/>
+                <w:sz w:val="32"/>
+                <w:szCs w:val="32"/>
+                <w:shd w:val="clear" w:color="auto" w:fill="FFFFFF"/>
+              </w:rPr>
+            </w:pPr>
+          </w:p>
+          <w:p>
+            <w:pPr>
+              <w:tabs>
+                <w:tab w:val="left" w:pos="1716"/>
+              </w:tabs>
+              <w:jc w:val="center"/>
+              <w:rPr>
+                <w:rFonts w:ascii="TH SarabunPSK" w:hAnsi="TH SarabunPSK" w:cs="TH SarabunPSK"/>
+                <w:color w:val="212529"/>
+                <w:sz w:val="32"/>
+                <w:szCs w:val="32"/>
+                <w:shd w:val="clear" w:color="auto" w:fill="FFFFFF"/>
+              </w:rPr>
+            </w:pPr>
+            <w:r>
+              <w:rPr>
+                <w:rFonts w:ascii="TH SarabunPSK" w:hAnsi="TH SarabunPSK" w:cs="TH SarabunPSK"/>
+                <w:color w:val="212529"/>
+                <w:sz w:val="32"/>
+                <w:szCs w:val="32"/>
+                <w:shd w:val="clear" w:color="auto" w:fill="FFFFFF"/>
+              </w:rPr>
+              <w:t>582115040</w:t>
+            </w:r>
+          </w:p>
+        </w:tc>
+        <w:tc>
+          <w:tcPr>
+            <w:tcW w:w="2580" w:type="dxa"/>
+            <w:vMerge w:val="restart"/>
+          </w:tcPr>
+          <w:p>
+            <w:pPr>
+              <w:tabs>
+                <w:tab w:val="left" w:pos="1716"/>
+              </w:tabs>
+              <w:jc w:val="center"/>
+              <w:rPr>
+                <w:rFonts w:ascii="TH SarabunPSK" w:hAnsi="TH SarabunPSK" w:cs="TH SarabunPSK"/>
+                <w:color w:val="212529"/>
+                <w:sz w:val="32"/>
+                <w:szCs w:val="32"/>
+                <w:shd w:val="clear" w:color="auto" w:fill="FFFFFF"/>
+              </w:rPr>
+            </w:pPr>
+          </w:p>
+          <w:p>
+            <w:pPr>
+              <w:tabs>
+                <w:tab w:val="left" w:pos="1716"/>
+              </w:tabs>
+              <w:jc w:val="center"/>
+              <w:rPr>
+                <w:rFonts w:ascii="TH SarabunPSK" w:hAnsi="TH SarabunPSK" w:cs="TH SarabunPSK"/>
+                <w:color w:val="212529"/>
+                <w:sz w:val="32"/>
+                <w:szCs w:val="32"/>
+                <w:shd w:val="clear" w:color="auto" w:fill="FFFFFF"/>
+              </w:rPr>
+            </w:pPr>
+          </w:p>
+          <w:p>
+            <w:pPr>
+              <w:tabs>
+                <w:tab w:val="left" w:pos="1716"/>
+              </w:tabs>
+              <w:jc w:val="center"/>
+              <w:rPr>
+                <w:rFonts w:ascii="TH SarabunPSK" w:hAnsi="TH SarabunPSK" w:cs="TH SarabunPSK"/>
+                <w:color w:val="212529"/>
+                <w:sz w:val="32"/>
+                <w:szCs w:val="32"/>
+                <w:shd w:val="clear" w:color="auto" w:fill="FFFFFF"/>
+              </w:rPr>
+            </w:pPr>
+            <w:r>
+              <w:rPr>
+                <w:rFonts w:ascii="TH SarabunPSK" w:hAnsi="TH SarabunPSK" w:cs="TH SarabunPSK"/>
+                <w:color w:val="212529"/>
+                <w:sz w:val="32"/>
+                <w:szCs w:val="32"/>
+                <w:shd w:val="clear" w:color="auto" w:fill="FFFFFF"/>
+              </w:rPr>
+              <w:t>student1@cmuSTU.ac.th</w:t>
+            </w:r>
+          </w:p>
+        </w:tc>
+        <w:tc>
+          <w:tcPr>
+            <w:tcW w:w="1178" w:type="dxa"/>
+            <w:vMerge w:val="restart"/>
+          </w:tcPr>
+          <w:p>
+            <w:pPr>
+              <w:tabs>
+                <w:tab w:val="left" w:pos="1716"/>
+              </w:tabs>
+              <w:jc w:val="center"/>
+              <w:rPr>
+                <w:rFonts w:ascii="TH SarabunPSK" w:hAnsi="TH SarabunPSK" w:cs="TH SarabunPSK"/>
+                <w:color w:val="212529"/>
+                <w:sz w:val="32"/>
+                <w:szCs w:val="32"/>
+                <w:shd w:val="clear" w:color="auto" w:fill="FFFFFF"/>
+              </w:rPr>
+            </w:pPr>
+          </w:p>
+          <w:p>
+            <w:pPr>
+              <w:tabs>
+                <w:tab w:val="left" w:pos="1716"/>
+              </w:tabs>
+              <w:jc w:val="center"/>
+              <w:rPr>
+                <w:rFonts w:ascii="TH SarabunPSK" w:hAnsi="TH SarabunPSK" w:cs="TH SarabunPSK"/>
+                <w:color w:val="212529"/>
+                <w:sz w:val="32"/>
+                <w:szCs w:val="32"/>
+                <w:shd w:val="clear" w:color="auto" w:fill="FFFFFF"/>
+              </w:rPr>
+            </w:pPr>
+          </w:p>
+          <w:p>
+            <w:pPr>
+              <w:tabs>
+                <w:tab w:val="left" w:pos="1716"/>
+              </w:tabs>
+              <w:jc w:val="center"/>
+              <w:rPr>
+                <w:rFonts w:ascii="TH SarabunPSK" w:hAnsi="TH SarabunPSK" w:cs="TH SarabunPSK"/>
+                <w:color w:val="212529"/>
+                <w:sz w:val="32"/>
+                <w:szCs w:val="32"/>
+                <w:shd w:val="clear" w:color="auto" w:fill="FFFFFF"/>
+              </w:rPr>
+            </w:pPr>
+            <w:r>
+              <w:rPr>
+                <w:rFonts w:ascii="TH SarabunPSK" w:hAnsi="TH SarabunPSK" w:cs="TH SarabunPSK"/>
+                <w:color w:val="212529"/>
+                <w:sz w:val="32"/>
+                <w:szCs w:val="32"/>
+                <w:shd w:val="clear" w:color="auto" w:fill="FFFFFF"/>
+              </w:rPr>
+              <w:t>1</w:t>
+            </w:r>
+          </w:p>
+        </w:tc>
+        <w:tc>
+          <w:tcPr>
+            <w:tcW w:w="1194" w:type="dxa"/>
+          </w:tcPr>
+          <w:p>
+            <w:pPr>
+              <w:tabs>
+                <w:tab w:val="left" w:pos="1716"/>
+              </w:tabs>
+              <w:jc w:val="center"/>
+              <w:rPr>
+                <w:rFonts w:ascii="TH SarabunPSK" w:hAnsi="TH SarabunPSK" w:cs="TH SarabunPSK"/>
                 <w:sz w:val="32"/>
                 <w:szCs w:val="32"/>
               </w:rPr>
@@ -254,7 +537,7 @@
         </w:tc>
         <w:tc>
           <w:tcPr>
-            <w:tcW w:w="3249" w:type="dxa"/>
+            <w:tcW w:w="1685" w:type="dxa"/>
           </w:tcPr>
           <w:p>
             <w:pPr>
@@ -279,28 +562,47 @@
         </w:tc>
         <w:tc>
           <w:tcPr>
-            <w:tcW w:w="2746" w:type="dxa"/>
-          </w:tcPr>
-          <w:p>
-            <w:pPr>
-              <w:jc w:val="center"/>
-              <w:rPr>
-                <w:rFonts w:ascii="TH SarabunPSK" w:hAnsi="TH SarabunPSK" w:cs="TH SarabunPSK"/>
+            <w:tcW w:w="983" w:type="dxa"/>
+            <w:vMerge w:val="restart"/>
+          </w:tcPr>
+          <w:p>
+            <w:pPr>
+              <w:jc w:val="center"/>
+              <w:rPr>
+                <w:rFonts w:ascii="Segoe UI" w:hAnsi="Segoe UI" w:cs="Segoe UI"/>
                 <w:color w:val="495057"/>
-                <w:sz w:val="32"/>
-                <w:szCs w:val="32"/>
-                <w:shd w:val="clear" w:color="auto" w:fill="FFFFFF"/>
-              </w:rPr>
-            </w:pPr>
-            <w:r>
-              <w:rPr>
-                <w:rFonts w:ascii="TH SarabunPSK" w:hAnsi="TH SarabunPSK" w:cs="TH SarabunPSK"/>
+                <w:shd w:val="clear" w:color="auto" w:fill="FFFFFF"/>
+              </w:rPr>
+            </w:pPr>
+          </w:p>
+          <w:p>
+            <w:pPr>
+              <w:jc w:val="center"/>
+              <w:rPr>
+                <w:rFonts w:ascii="Segoe UI" w:hAnsi="Segoe UI" w:cs="Segoe UI"/>
                 <w:color w:val="495057"/>
-                <w:sz w:val="32"/>
-                <w:szCs w:val="32"/>
-                <w:shd w:val="clear" w:color="auto" w:fill="FFFFFF"/>
-              </w:rPr>
-              <w:t>3</w:t>
+                <w:shd w:val="clear" w:color="auto" w:fill="FFFFFF"/>
+              </w:rPr>
+            </w:pPr>
+          </w:p>
+          <w:p>
+            <w:pPr>
+              <w:jc w:val="center"/>
+              <w:rPr>
+                <w:rFonts w:ascii="TH SarabunPSK" w:hAnsi="TH SarabunPSK" w:cs="TH SarabunPSK"/>
+                <w:color w:val="495057"/>
+                <w:sz w:val="32"/>
+                <w:szCs w:val="32"/>
+                <w:shd w:val="clear" w:color="auto" w:fill="FFFFFF"/>
+              </w:rPr>
+            </w:pPr>
+            <w:r>
+              <w:rPr>
+                <w:rFonts w:ascii="Segoe UI" w:hAnsi="Segoe UI" w:cs="Segoe UI"/>
+                <w:color w:val="495057"/>
+                <w:shd w:val="clear" w:color="auto" w:fill="FFFFFF"/>
+              </w:rPr>
+              <w:t>180 THB</w:t>
             </w:r>
           </w:p>
         </w:tc>
@@ -308,7 +610,61 @@
       <w:tr>
         <w:tc>
           <w:tcPr>
-            <w:tcW w:w="3015" w:type="dxa"/>
+            <w:tcW w:w="1390" w:type="dxa"/>
+            <w:vMerge/>
+          </w:tcPr>
+          <w:p>
+            <w:pPr>
+              <w:jc w:val="center"/>
+              <w:rPr>
+                <w:rFonts w:ascii="TH SarabunPSK" w:hAnsi="TH SarabunPSK" w:cs="TH SarabunPSK"/>
+                <w:color w:val="212529"/>
+                <w:sz w:val="32"/>
+                <w:szCs w:val="32"/>
+                <w:shd w:val="clear" w:color="auto" w:fill="FFFFFF"/>
+              </w:rPr>
+            </w:pPr>
+          </w:p>
+        </w:tc>
+        <w:tc>
+          <w:tcPr>
+            <w:tcW w:w="2580" w:type="dxa"/>
+            <w:vMerge/>
+          </w:tcPr>
+          <w:p>
+            <w:pPr>
+              <w:jc w:val="center"/>
+              <w:rPr>
+                <w:rFonts w:ascii="TH SarabunPSK" w:hAnsi="TH SarabunPSK" w:cs="TH SarabunPSK"/>
+                <w:color w:val="212529"/>
+                <w:sz w:val="32"/>
+                <w:szCs w:val="32"/>
+                <w:shd w:val="clear" w:color="auto" w:fill="FFFFFF"/>
+              </w:rPr>
+            </w:pPr>
+          </w:p>
+        </w:tc>
+        <w:tc>
+          <w:tcPr>
+            <w:tcW w:w="1178" w:type="dxa"/>
+            <w:vMerge/>
+          </w:tcPr>
+          <w:p>
+            <w:pPr>
+              <w:jc w:val="center"/>
+              <w:rPr>
+                <w:rFonts w:ascii="TH SarabunPSK" w:hAnsi="TH SarabunPSK" w:cs="TH SarabunPSK"/>
+                <w:color w:val="212529"/>
+                <w:sz w:val="32"/>
+                <w:szCs w:val="32"/>
+                <w:shd w:val="clear" w:color="auto" w:fill="FFFFFF"/>
+              </w:rPr>
+            </w:pPr>
+          </w:p>
+        </w:tc>
+        <w:tc>
+          <w:tcPr>
+            <w:tcW w:w="1194" w:type="dxa"/>
           </w:tcPr>
           <w:p>
             <w:pPr>
@@ -333,7 +689,7 @@
         </w:tc>
         <w:tc>
           <w:tcPr>
-            <w:tcW w:w="3249" w:type="dxa"/>
+            <w:tcW w:w="1685" w:type="dxa"/>
           </w:tcPr>
           <w:p>
             <w:pPr>
@@ -359,7 +715,8 @@
         </w:tc>
         <w:tc>
           <w:tcPr>
-            <w:tcW w:w="2746" w:type="dxa"/>
+            <w:tcW w:w="983" w:type="dxa"/>
+            <w:vMerge/>
           </w:tcPr>
           <w:p>
             <w:pPr>
@@ -372,22 +729,67 @@
                 <w:szCs w:val="32"/>
               </w:rPr>
             </w:pPr>
-            <w:r>
-              <w:rPr>
-                <w:rFonts w:ascii="TH SarabunPSK" w:eastAsia="Times New Roman" w:hAnsi="TH SarabunPSK" w:cs="TH SarabunPSK"/>
-                <w:color w:val="212529"/>
-                <w:sz w:val="32"/>
-                <w:szCs w:val="32"/>
-              </w:rPr>
-              <w:t>3</w:t>
-            </w:r>
           </w:p>
         </w:tc>
       </w:tr>
       <w:tr>
         <w:tc>
           <w:tcPr>
-            <w:tcW w:w="3015" w:type="dxa"/>
+            <w:tcW w:w="1390" w:type="dxa"/>
+            <w:vMerge/>
+          </w:tcPr>
+          <w:p>
+            <w:pPr>
+              <w:jc w:val="center"/>
+              <w:rPr>
+                <w:rFonts w:ascii="TH SarabunPSK" w:hAnsi="TH SarabunPSK" w:cs="TH SarabunPSK"/>
+                <w:color w:val="212529"/>
+                <w:sz w:val="32"/>
+                <w:szCs w:val="32"/>
+                <w:shd w:val="clear" w:color="auto" w:fill="FFFFFF"/>
+              </w:rPr>
+            </w:pPr>
+          </w:p>
+        </w:tc>
+        <w:tc>
+          <w:tcPr>
+            <w:tcW w:w="2580" w:type="dxa"/>
+            <w:vMerge/>
+          </w:tcPr>
+          <w:p>
+            <w:pPr>
+              <w:jc w:val="center"/>
+              <w:rPr>
+                <w:rFonts w:ascii="TH SarabunPSK" w:hAnsi="TH SarabunPSK" w:cs="TH SarabunPSK"/>
+                <w:color w:val="212529"/>
+                <w:sz w:val="32"/>
+                <w:szCs w:val="32"/>
+                <w:shd w:val="clear" w:color="auto" w:fill="FFFFFF"/>
+              </w:rPr>
+            </w:pPr>
+          </w:p>
+        </w:tc>
+        <w:tc>
+          <w:tcPr>
+            <w:tcW w:w="1178" w:type="dxa"/>
+            <w:vMerge/>
+          </w:tcPr>
+          <w:p>
+            <w:pPr>
+              <w:jc w:val="center"/>
+              <w:rPr>
+                <w:rFonts w:ascii="TH SarabunPSK" w:hAnsi="TH SarabunPSK" w:cs="TH SarabunPSK"/>
+                <w:color w:val="212529"/>
+                <w:sz w:val="32"/>
+                <w:szCs w:val="32"/>
+                <w:shd w:val="clear" w:color="auto" w:fill="FFFFFF"/>
+              </w:rPr>
+            </w:pPr>
+          </w:p>
+        </w:tc>
+        <w:tc>
+          <w:tcPr>
+            <w:tcW w:w="1194" w:type="dxa"/>
           </w:tcPr>
           <w:p>
             <w:pPr>
@@ -412,7 +814,7 @@
         </w:tc>
         <w:tc>
           <w:tcPr>
-            <w:tcW w:w="3249" w:type="dxa"/>
+            <w:tcW w:w="1685" w:type="dxa"/>
           </w:tcPr>
           <w:p>
             <w:pPr>
@@ -440,7 +842,8 @@
         </w:tc>
         <w:tc>
           <w:tcPr>
-            <w:tcW w:w="2746" w:type="dxa"/>
+            <w:tcW w:w="983" w:type="dxa"/>
+            <w:vMerge/>
           </w:tcPr>
           <w:p>
             <w:pPr>
@@ -456,6 +859,207 @@
                 <w:shd w:val="clear" w:color="auto" w:fill="FFFFFF"/>
               </w:rPr>
             </w:pPr>
+          </w:p>
+        </w:tc>
+      </w:tr>
+      <w:tr>
+        <w:tc>
+          <w:tcPr>
+            <w:tcW w:w="1390" w:type="dxa"/>
+            <w:vMerge w:val="restart"/>
+          </w:tcPr>
+          <w:p>
+            <w:pPr>
+              <w:jc w:val="center"/>
+              <w:rPr>
+                <w:rFonts w:ascii="TH SarabunPSK" w:hAnsi="TH SarabunPSK" w:cs="TH SarabunPSK"/>
+                <w:color w:val="212529"/>
+                <w:sz w:val="32"/>
+                <w:szCs w:val="32"/>
+                <w:shd w:val="clear" w:color="auto" w:fill="FFFFFF"/>
+              </w:rPr>
+            </w:pPr>
+          </w:p>
+          <w:p>
+            <w:pPr>
+              <w:jc w:val="center"/>
+              <w:rPr>
+                <w:rFonts w:ascii="TH SarabunPSK" w:hAnsi="TH SarabunPSK" w:cs="TH SarabunPSK"/>
+                <w:color w:val="212529"/>
+                <w:sz w:val="32"/>
+                <w:szCs w:val="32"/>
+                <w:shd w:val="clear" w:color="auto" w:fill="FFFFFF"/>
+              </w:rPr>
+            </w:pPr>
+            <w:r>
+              <w:rPr>
+                <w:rFonts w:ascii="TH SarabunPSK" w:hAnsi="TH SarabunPSK" w:cs="TH SarabunPSK"/>
+                <w:color w:val="212529"/>
+                <w:sz w:val="32"/>
+                <w:szCs w:val="32"/>
+                <w:shd w:val="clear" w:color="auto" w:fill="FFFFFF"/>
+              </w:rPr>
+              <w:t>582115999</w:t>
+            </w:r>
+          </w:p>
+        </w:tc>
+        <w:tc>
+          <w:tcPr>
+            <w:tcW w:w="2580" w:type="dxa"/>
+            <w:vMerge w:val="restart"/>
+          </w:tcPr>
+          <w:p>
+            <w:pPr>
+              <w:jc w:val="center"/>
+              <w:rPr>
+                <w:rFonts w:ascii="TH SarabunPSK" w:hAnsi="TH SarabunPSK" w:cs="TH SarabunPSK"/>
+                <w:color w:val="212529"/>
+                <w:sz w:val="32"/>
+                <w:szCs w:val="32"/>
+                <w:shd w:val="clear" w:color="auto" w:fill="FFFFFF"/>
+              </w:rPr>
+            </w:pPr>
+          </w:p>
+          <w:p>
+            <w:pPr>
+              <w:jc w:val="center"/>
+              <w:rPr>
+                <w:rFonts w:ascii="TH SarabunPSK" w:hAnsi="TH SarabunPSK" w:cs="TH SarabunPSK"/>
+                <w:color w:val="212529"/>
+                <w:sz w:val="32"/>
+                <w:szCs w:val="32"/>
+                <w:shd w:val="clear" w:color="auto" w:fill="FFFFFF"/>
+              </w:rPr>
+            </w:pPr>
+            <w:r>
+              <w:rPr>
+                <w:rFonts w:ascii="TH SarabunPSK" w:hAnsi="TH SarabunPSK" w:cs="TH SarabunPSK"/>
+                <w:color w:val="212529"/>
+                <w:sz w:val="32"/>
+                <w:szCs w:val="32"/>
+                <w:shd w:val="clear" w:color="auto" w:fill="FFFFFF"/>
+              </w:rPr>
+              <w:t>s</w:t>
+            </w:r>
+            <w:r>
+              <w:rPr>
+                <w:rFonts w:ascii="TH SarabunPSK" w:hAnsi="TH SarabunPSK" w:cs="TH SarabunPSK"/>
+                <w:color w:val="212529"/>
+                <w:sz w:val="32"/>
+                <w:szCs w:val="32"/>
+                <w:shd w:val="clear" w:color="auto" w:fill="FFFFFF"/>
+              </w:rPr>
+              <w:t>tudent</w:t>
+            </w:r>
+            <w:r>
+              <w:rPr>
+                <w:rFonts w:ascii="TH SarabunPSK" w:hAnsi="TH SarabunPSK" w:cs="TH SarabunPSK"/>
+                <w:color w:val="212529"/>
+                <w:sz w:val="32"/>
+                <w:szCs w:val="32"/>
+                <w:shd w:val="clear" w:color="auto" w:fill="FFFFFF"/>
+              </w:rPr>
+              <w:t>2</w:t>
+            </w:r>
+            <w:r>
+              <w:rPr>
+                <w:rFonts w:ascii="TH SarabunPSK" w:hAnsi="TH SarabunPSK" w:cs="TH SarabunPSK"/>
+                <w:color w:val="212529"/>
+                <w:sz w:val="32"/>
+                <w:szCs w:val="32"/>
+                <w:shd w:val="clear" w:color="auto" w:fill="FFFFFF"/>
+              </w:rPr>
+              <w:t>@cmuSTU.ac.th</w:t>
+            </w:r>
+          </w:p>
+        </w:tc>
+        <w:tc>
+          <w:tcPr>
+            <w:tcW w:w="1178" w:type="dxa"/>
+            <w:vMerge w:val="restart"/>
+          </w:tcPr>
+          <w:p>
+            <w:pPr>
+              <w:tabs>
+                <w:tab w:val="left" w:pos="1716"/>
+              </w:tabs>
+              <w:jc w:val="center"/>
+              <w:rPr>
+                <w:rFonts w:ascii="TH SarabunPSK" w:hAnsi="TH SarabunPSK" w:cs="TH SarabunPSK"/>
+                <w:color w:val="212529"/>
+                <w:sz w:val="32"/>
+                <w:szCs w:val="32"/>
+                <w:shd w:val="clear" w:color="auto" w:fill="FFFFFF"/>
+              </w:rPr>
+            </w:pPr>
+          </w:p>
+          <w:p>
+            <w:pPr>
+              <w:tabs>
+                <w:tab w:val="left" w:pos="1716"/>
+              </w:tabs>
+              <w:jc w:val="center"/>
+              <w:rPr>
+                <w:rFonts w:ascii="TH SarabunPSK" w:hAnsi="TH SarabunPSK" w:cs="TH SarabunPSK"/>
+                <w:color w:val="212529"/>
+                <w:sz w:val="32"/>
+                <w:szCs w:val="32"/>
+                <w:shd w:val="clear" w:color="auto" w:fill="FFFFFF"/>
+              </w:rPr>
+            </w:pPr>
+            <w:r>
+              <w:rPr>
+                <w:rFonts w:ascii="TH SarabunPSK" w:hAnsi="TH SarabunPSK" w:cs="TH SarabunPSK"/>
+                <w:color w:val="212529"/>
+                <w:sz w:val="32"/>
+                <w:szCs w:val="32"/>
+                <w:shd w:val="clear" w:color="auto" w:fill="FFFFFF"/>
+              </w:rPr>
+              <w:t>2</w:t>
+            </w:r>
+          </w:p>
+        </w:tc>
+        <w:tc>
+          <w:tcPr>
+            <w:tcW w:w="1194" w:type="dxa"/>
+          </w:tcPr>
+          <w:p>
+            <w:pPr>
+              <w:tabs>
+                <w:tab w:val="left" w:pos="1716"/>
+              </w:tabs>
+              <w:jc w:val="center"/>
+              <w:rPr>
+                <w:rFonts w:ascii="TH SarabunPSK" w:hAnsi="TH SarabunPSK" w:cs="TH SarabunPSK"/>
+                <w:sz w:val="32"/>
+                <w:szCs w:val="32"/>
+              </w:rPr>
+            </w:pPr>
+            <w:r>
+              <w:rPr>
+                <w:rFonts w:ascii="TH SarabunPSK" w:hAnsi="TH SarabunPSK" w:cs="TH SarabunPSK"/>
+                <w:color w:val="212529"/>
+                <w:sz w:val="32"/>
+                <w:szCs w:val="32"/>
+                <w:shd w:val="clear" w:color="auto" w:fill="FFFFFF"/>
+              </w:rPr>
+              <w:t>021251</w:t>
+            </w:r>
+          </w:p>
+        </w:tc>
+        <w:tc>
+          <w:tcPr>
+            <w:tcW w:w="1685" w:type="dxa"/>
+          </w:tcPr>
+          <w:p>
+            <w:pPr>
+              <w:jc w:val="center"/>
+              <w:rPr>
+                <w:rFonts w:ascii="TH SarabunPSK" w:hAnsi="TH SarabunPSK" w:cs="TH SarabunPSK"/>
+                <w:sz w:val="32"/>
+                <w:szCs w:val="32"/>
+              </w:rPr>
+            </w:pPr>
             <w:r>
               <w:rPr>
                 <w:rFonts w:ascii="TH SarabunPSK" w:hAnsi="TH SarabunPSK" w:cs="TH SarabunPSK"/>
@@ -464,13 +1068,362 @@
                 <w:szCs w:val="32"/>
                 <w:shd w:val="clear" w:color="auto" w:fill="FFFFFF"/>
               </w:rPr>
+              <w:t>Mathematics</w:t>
+            </w:r>
+          </w:p>
+        </w:tc>
+        <w:tc>
+          <w:tcPr>
+            <w:tcW w:w="983" w:type="dxa"/>
+            <w:vMerge w:val="restart"/>
+          </w:tcPr>
+          <w:p>
+            <w:pPr>
+              <w:jc w:val="center"/>
+              <w:rPr>
+                <w:rFonts w:ascii="TH SarabunPSK" w:hAnsi="TH SarabunPSK" w:cs="TH SarabunPSK"/>
+                <w:color w:val="495057"/>
+                <w:sz w:val="32"/>
+                <w:szCs w:val="32"/>
+                <w:shd w:val="clear" w:color="auto" w:fill="FFFFFF"/>
+              </w:rPr>
+            </w:pPr>
+            <w:r>
+              <w:rPr>
+                <w:rFonts w:ascii="TH SarabunPSK" w:hAnsi="TH SarabunPSK" w:cs="TH SarabunPSK"/>
+                <w:color w:val="495057"/>
+                <w:sz w:val="32"/>
+                <w:szCs w:val="32"/>
+                <w:shd w:val="clear" w:color="auto" w:fill="FFFFFF"/>
+              </w:rPr>
+              <w:t>120 THB</w:t>
+            </w:r>
+          </w:p>
+        </w:tc>
+      </w:tr>
+      <w:tr>
+        <w:tc>
+          <w:tcPr>
+            <w:tcW w:w="1390" w:type="dxa"/>
+            <w:vMerge/>
+          </w:tcPr>
+          <w:p>
+            <w:pPr>
+              <w:jc w:val="center"/>
+              <w:rPr>
+                <w:rFonts w:ascii="TH SarabunPSK" w:hAnsi="TH SarabunPSK" w:cs="TH SarabunPSK"/>
+                <w:color w:val="212529"/>
+                <w:sz w:val="32"/>
+                <w:szCs w:val="32"/>
+                <w:shd w:val="clear" w:color="auto" w:fill="FFFFFF"/>
+              </w:rPr>
+            </w:pPr>
+          </w:p>
+        </w:tc>
+        <w:tc>
+          <w:tcPr>
+            <w:tcW w:w="2580" w:type="dxa"/>
+            <w:vMerge/>
+          </w:tcPr>
+          <w:p>
+            <w:pPr>
+              <w:jc w:val="center"/>
+              <w:rPr>
+                <w:rFonts w:ascii="TH SarabunPSK" w:hAnsi="TH SarabunPSK" w:cs="TH SarabunPSK"/>
+                <w:color w:val="212529"/>
+                <w:sz w:val="32"/>
+                <w:szCs w:val="32"/>
+                <w:shd w:val="clear" w:color="auto" w:fill="FFFFFF"/>
+              </w:rPr>
+            </w:pPr>
+          </w:p>
+        </w:tc>
+        <w:tc>
+          <w:tcPr>
+            <w:tcW w:w="1178" w:type="dxa"/>
+            <w:vMerge/>
+          </w:tcPr>
+          <w:p>
+            <w:pPr>
+              <w:jc w:val="center"/>
+              <w:rPr>
+                <w:rFonts w:ascii="TH SarabunPSK" w:hAnsi="TH SarabunPSK" w:cs="TH SarabunPSK"/>
+                <w:color w:val="212529"/>
+                <w:sz w:val="32"/>
+                <w:szCs w:val="32"/>
+                <w:shd w:val="clear" w:color="auto" w:fill="FFFFFF"/>
+              </w:rPr>
+            </w:pPr>
+          </w:p>
+        </w:tc>
+        <w:tc>
+          <w:tcPr>
+            <w:tcW w:w="1194" w:type="dxa"/>
+          </w:tcPr>
+          <w:p>
+            <w:pPr>
+              <w:jc w:val="center"/>
+              <w:rPr>
+                <w:rFonts w:ascii="TH SarabunPSK" w:hAnsi="TH SarabunPSK" w:cs="TH SarabunPSK"/>
+                <w:sz w:val="32"/>
+                <w:szCs w:val="32"/>
+              </w:rPr>
+            </w:pPr>
+            <w:r>
+              <w:rPr>
+                <w:rFonts w:ascii="TH SarabunPSK" w:hAnsi="TH SarabunPSK" w:cs="TH SarabunPSK"/>
+                <w:color w:val="212529"/>
+                <w:sz w:val="32"/>
+                <w:szCs w:val="32"/>
+                <w:shd w:val="clear" w:color="auto" w:fill="FFFFFF"/>
+              </w:rPr>
+              <w:t>953322</w:t>
+            </w:r>
+          </w:p>
+        </w:tc>
+        <w:tc>
+          <w:tcPr>
+            <w:tcW w:w="1685" w:type="dxa"/>
+          </w:tcPr>
+          <w:p>
+            <w:pPr>
+              <w:shd w:val="clear" w:color="auto" w:fill="FFFFFF"/>
+              <w:jc w:val="center"/>
+              <w:rPr>
+                <w:rFonts w:ascii="TH SarabunPSK" w:eastAsia="Times New Roman" w:hAnsi="TH SarabunPSK" w:cs="TH SarabunPSK"/>
+                <w:color w:val="212529"/>
+                <w:sz w:val="32"/>
+                <w:szCs w:val="32"/>
+              </w:rPr>
+            </w:pPr>
+            <w:r>
+              <w:rPr>
+                <w:rFonts w:ascii="TH SarabunPSK" w:eastAsia="Times New Roman" w:hAnsi="TH SarabunPSK" w:cs="TH SarabunPSK"/>
+                <w:color w:val="212529"/>
+                <w:sz w:val="32"/>
+                <w:szCs w:val="32"/>
+              </w:rPr>
+              <w:t>Software construct</w:t>
+            </w:r>
+          </w:p>
+        </w:tc>
+        <w:tc>
+          <w:tcPr>
+            <w:tcW w:w="983" w:type="dxa"/>
+            <w:vMerge/>
+          </w:tcPr>
+          <w:p>
+            <w:pPr>
+              <w:shd w:val="clear" w:color="auto" w:fill="FFFFFF"/>
+              <w:jc w:val="center"/>
+              <w:rPr>
+                <w:rFonts w:ascii="TH SarabunPSK" w:eastAsia="Times New Roman" w:hAnsi="TH SarabunPSK" w:cs="TH SarabunPSK"/>
+                <w:color w:val="212529"/>
+                <w:sz w:val="32"/>
+                <w:szCs w:val="32"/>
+              </w:rPr>
+            </w:pPr>
+          </w:p>
+        </w:tc>
+      </w:tr>
+      <w:tr>
+        <w:tc>
+          <w:tcPr>
+            <w:tcW w:w="1390" w:type="dxa"/>
+          </w:tcPr>
+          <w:p>
+            <w:pPr>
+              <w:jc w:val="center"/>
+              <w:rPr>
+                <w:rFonts w:ascii="TH SarabunPSK" w:hAnsi="TH SarabunPSK" w:cs="TH SarabunPSK"/>
+                <w:color w:val="212529"/>
+                <w:sz w:val="32"/>
+                <w:szCs w:val="32"/>
+                <w:shd w:val="clear" w:color="auto" w:fill="FFFFFF"/>
+              </w:rPr>
+            </w:pPr>
+            <w:r>
+              <w:rPr>
+                <w:rFonts w:ascii="TH SarabunPSK" w:hAnsi="TH SarabunPSK" w:cs="TH SarabunPSK"/>
+                <w:color w:val="212529"/>
+                <w:sz w:val="32"/>
+                <w:szCs w:val="32"/>
+                <w:shd w:val="clear" w:color="auto" w:fill="FFFFFF"/>
+              </w:rPr>
+              <w:t>582115000</w:t>
+            </w:r>
+          </w:p>
+        </w:tc>
+        <w:tc>
+          <w:tcPr>
+            <w:tcW w:w="2580" w:type="dxa"/>
+          </w:tcPr>
+          <w:p>
+            <w:pPr>
+              <w:jc w:val="center"/>
+              <w:rPr>
+                <w:rFonts w:ascii="TH SarabunPSK" w:hAnsi="TH SarabunPSK" w:cs="TH SarabunPSK"/>
+                <w:color w:val="212529"/>
+                <w:sz w:val="32"/>
+                <w:szCs w:val="32"/>
+                <w:shd w:val="clear" w:color="auto" w:fill="FFFFFF"/>
+              </w:rPr>
+            </w:pPr>
+            <w:r>
+              <w:rPr>
+                <w:rFonts w:ascii="TH SarabunPSK" w:hAnsi="TH SarabunPSK" w:cs="TH SarabunPSK"/>
+                <w:color w:val="212529"/>
+                <w:sz w:val="32"/>
+                <w:szCs w:val="32"/>
+                <w:shd w:val="clear" w:color="auto" w:fill="FFFFFF"/>
+              </w:rPr>
+              <w:t>s</w:t>
+            </w:r>
+            <w:r>
+              <w:rPr>
+                <w:rFonts w:ascii="TH SarabunPSK" w:hAnsi="TH SarabunPSK" w:cs="TH SarabunPSK"/>
+                <w:color w:val="212529"/>
+                <w:sz w:val="32"/>
+                <w:szCs w:val="32"/>
+                <w:shd w:val="clear" w:color="auto" w:fill="FFFFFF"/>
+              </w:rPr>
+              <w:t>tudent</w:t>
+            </w:r>
+            <w:r>
+              <w:rPr>
+                <w:rFonts w:ascii="TH SarabunPSK" w:hAnsi="TH SarabunPSK" w:cs="TH SarabunPSK"/>
+                <w:color w:val="212529"/>
+                <w:sz w:val="32"/>
+                <w:szCs w:val="32"/>
+                <w:shd w:val="clear" w:color="auto" w:fill="FFFFFF"/>
+              </w:rPr>
               <w:t>3</w:t>
             </w:r>
+            <w:r>
+              <w:rPr>
+                <w:rFonts w:ascii="TH SarabunPSK" w:hAnsi="TH SarabunPSK" w:cs="TH SarabunPSK"/>
+                <w:color w:val="212529"/>
+                <w:sz w:val="32"/>
+                <w:szCs w:val="32"/>
+                <w:shd w:val="clear" w:color="auto" w:fill="FFFFFF"/>
+              </w:rPr>
+              <w:t>@cmuSTU.ac.th</w:t>
+            </w:r>
+          </w:p>
+        </w:tc>
+        <w:tc>
+          <w:tcPr>
+            <w:tcW w:w="1178" w:type="dxa"/>
+          </w:tcPr>
+          <w:p>
+            <w:pPr>
+              <w:jc w:val="center"/>
+              <w:rPr>
+                <w:rFonts w:ascii="TH SarabunPSK" w:hAnsi="TH SarabunPSK" w:cs="TH SarabunPSK"/>
+                <w:color w:val="212529"/>
+                <w:sz w:val="32"/>
+                <w:szCs w:val="32"/>
+                <w:shd w:val="clear" w:color="auto" w:fill="FFFFFF"/>
+              </w:rPr>
+            </w:pPr>
+            <w:r>
+              <w:rPr>
+                <w:rFonts w:ascii="TH SarabunPSK" w:hAnsi="TH SarabunPSK" w:cs="TH SarabunPSK"/>
+                <w:color w:val="212529"/>
+                <w:sz w:val="32"/>
+                <w:szCs w:val="32"/>
+                <w:shd w:val="clear" w:color="auto" w:fill="FFFFFF"/>
+              </w:rPr>
+              <w:t>3</w:t>
+            </w:r>
+          </w:p>
+        </w:tc>
+        <w:tc>
+          <w:tcPr>
+            <w:tcW w:w="1194" w:type="dxa"/>
+          </w:tcPr>
+          <w:p>
+            <w:pPr>
+              <w:jc w:val="center"/>
+              <w:rPr>
+                <w:rFonts w:ascii="TH SarabunPSK" w:hAnsi="TH SarabunPSK" w:cs="TH SarabunPSK"/>
+                <w:sz w:val="32"/>
+                <w:szCs w:val="32"/>
+              </w:rPr>
+            </w:pPr>
+            <w:r>
+              <w:rPr>
+                <w:rFonts w:ascii="TH SarabunPSK" w:hAnsi="TH SarabunPSK" w:cs="TH SarabunPSK"/>
+                <w:color w:val="212529"/>
+                <w:sz w:val="32"/>
+                <w:szCs w:val="32"/>
+                <w:shd w:val="clear" w:color="auto" w:fill="FFFFFF"/>
+              </w:rPr>
+              <w:t>953322</w:t>
+            </w:r>
+          </w:p>
+        </w:tc>
+        <w:tc>
+          <w:tcPr>
+            <w:tcW w:w="1685" w:type="dxa"/>
+          </w:tcPr>
+          <w:p>
+            <w:pPr>
+              <w:shd w:val="clear" w:color="auto" w:fill="FFFFFF"/>
+              <w:jc w:val="center"/>
+              <w:rPr>
+                <w:rFonts w:ascii="TH SarabunPSK" w:eastAsia="Times New Roman" w:hAnsi="TH SarabunPSK" w:cs="TH SarabunPSK"/>
+                <w:color w:val="212529"/>
+                <w:sz w:val="32"/>
+                <w:szCs w:val="32"/>
+              </w:rPr>
+            </w:pPr>
+            <w:r>
+              <w:rPr>
+                <w:rFonts w:ascii="TH SarabunPSK" w:eastAsia="Times New Roman" w:hAnsi="TH SarabunPSK" w:cs="TH SarabunPSK"/>
+                <w:color w:val="212529"/>
+                <w:sz w:val="32"/>
+                <w:szCs w:val="32"/>
+              </w:rPr>
+              <w:t>Software construct</w:t>
+            </w:r>
+          </w:p>
+        </w:tc>
+        <w:tc>
+          <w:tcPr>
+            <w:tcW w:w="983" w:type="dxa"/>
+          </w:tcPr>
+          <w:p>
+            <w:pPr>
+              <w:shd w:val="clear" w:color="auto" w:fill="FFFFFF"/>
+              <w:jc w:val="center"/>
+              <w:rPr>
+                <w:rFonts w:ascii="TH SarabunPSK" w:eastAsia="Times New Roman" w:hAnsi="TH SarabunPSK" w:cs="TH SarabunPSK"/>
+                <w:color w:val="212529"/>
+                <w:sz w:val="32"/>
+                <w:szCs w:val="32"/>
+              </w:rPr>
+            </w:pPr>
+            <w:r>
+              <w:rPr>
+                <w:rFonts w:ascii="TH SarabunPSK" w:eastAsia="Times New Roman" w:hAnsi="TH SarabunPSK" w:cs="TH SarabunPSK"/>
+                <w:color w:val="212529"/>
+                <w:sz w:val="32"/>
+                <w:szCs w:val="32"/>
+              </w:rPr>
+              <w:t>60 THB</w:t>
+            </w:r>
+            <w:bookmarkStart w:id="0" w:name="_GoBack"/>
+            <w:bookmarkEnd w:id="0"/>
           </w:p>
         </w:tc>
       </w:tr>
     </w:tbl>
-    <w:p/>
+    <w:p>
+      <w:pPr>
+        <w:pStyle w:val="Heading2"/>
+      </w:pPr>
+    </w:p>
     <w:p>
       <w:pPr>
         <w:pStyle w:val="Heading1"/>
@@ -555,8 +1508,6 @@
         </w:rPr>
         <w:t>Input password.</w:t>
       </w:r>
-      <w:bookmarkStart w:id="0" w:name="_GoBack"/>
-      <w:bookmarkEnd w:id="0"/>
     </w:p>
     <w:p>
       <w:pPr>

</xml_diff>